<commit_message>
Entrega Planilla de Avance de Proyecto1 Sprint 4
</commit_message>
<xml_diff>
--- a/Proyecto final/SprintsDevelopment/Branch 04/Planilla de Avance de Proyecto1.docx
+++ b/Proyecto final/SprintsDevelopment/Branch 04/Planilla de Avance de Proyecto1.docx
@@ -358,6 +358,20 @@
           <w:p>
             <w:pPr>
               <w:rPr>
+                <w:rFonts w:cstheme="minorHAnsi"/>
+                <w:sz w:val="16"/>
+                <w:szCs w:val="16"/>
+              </w:rPr>
+            </w:pPr>
+          </w:p>
+        </w:tc>
+        <w:tc>
+          <w:tcPr>
+            <w:tcW w:w="1798" w:type="dxa"/>
+          </w:tcPr>
+          <w:p>
+            <w:pPr>
+              <w:rPr>
                 <w:rFonts w:ascii="Arial" w:hAnsi="Arial" w:cs="Arial"/>
                 <w:sz w:val="16"/>
                 <w:szCs w:val="16"/>
@@ -375,25 +389,17 @@
           <w:p>
             <w:pPr>
               <w:rPr>
-                <w:rFonts w:cstheme="minorHAnsi"/>
-                <w:sz w:val="16"/>
-                <w:szCs w:val="16"/>
-              </w:rPr>
-            </w:pPr>
-          </w:p>
-        </w:tc>
-        <w:tc>
-          <w:tcPr>
-            <w:tcW w:w="1798" w:type="dxa"/>
-          </w:tcPr>
-          <w:p>
-            <w:pPr>
-              <w:rPr>
-                <w:sz w:val="16"/>
-                <w:szCs w:val="16"/>
-                <w:lang w:val="es-ES"/>
-              </w:rPr>
-            </w:pPr>
+                <w:sz w:val="16"/>
+                <w:szCs w:val="16"/>
+              </w:rPr>
+            </w:pPr>
+            <w:r>
+              <w:rPr>
+                <w:sz w:val="16"/>
+                <w:szCs w:val="16"/>
+              </w:rPr>
+              <w:t>25%</w:t>
+            </w:r>
           </w:p>
         </w:tc>
         <w:tc>
@@ -451,6 +457,21 @@
           <w:p>
             <w:pPr>
               <w:rPr>
+                <w:rFonts w:eastAsia="Times New Roman" w:cstheme="minorHAnsi"/>
+                <w:sz w:val="16"/>
+                <w:szCs w:val="16"/>
+                <w:lang w:eastAsia="es-AR"/>
+              </w:rPr>
+            </w:pPr>
+          </w:p>
+        </w:tc>
+        <w:tc>
+          <w:tcPr>
+            <w:tcW w:w="1798" w:type="dxa"/>
+          </w:tcPr>
+          <w:p>
+            <w:pPr>
+              <w:rPr>
                 <w:rFonts w:ascii="Arial" w:hAnsi="Arial" w:cs="Arial"/>
                 <w:sz w:val="16"/>
                 <w:szCs w:val="16"/>
@@ -468,26 +489,17 @@
           <w:p>
             <w:pPr>
               <w:rPr>
-                <w:rFonts w:eastAsia="Times New Roman" w:cstheme="minorHAnsi"/>
-                <w:sz w:val="16"/>
-                <w:szCs w:val="16"/>
-                <w:lang w:eastAsia="es-AR"/>
-              </w:rPr>
-            </w:pPr>
-          </w:p>
-        </w:tc>
-        <w:tc>
-          <w:tcPr>
-            <w:tcW w:w="1798" w:type="dxa"/>
-          </w:tcPr>
-          <w:p>
-            <w:pPr>
-              <w:rPr>
-                <w:sz w:val="16"/>
-                <w:szCs w:val="16"/>
-                <w:lang w:val="es-ES"/>
-              </w:rPr>
-            </w:pPr>
+                <w:sz w:val="16"/>
+                <w:szCs w:val="16"/>
+              </w:rPr>
+            </w:pPr>
+            <w:r>
+              <w:rPr>
+                <w:sz w:val="16"/>
+                <w:szCs w:val="16"/>
+              </w:rPr>
+              <w:t>50%</w:t>
+            </w:r>
           </w:p>
         </w:tc>
         <w:tc>
@@ -1360,15 +1372,15 @@
         <w:tblLook w:val="04A0"/>
       </w:tblPr>
       <w:tblGrid>
-        <w:gridCol w:w="5232"/>
-        <w:gridCol w:w="1102"/>
+        <w:gridCol w:w="3357"/>
+        <w:gridCol w:w="2977"/>
         <w:gridCol w:w="1276"/>
         <w:gridCol w:w="1276"/>
       </w:tblGrid>
       <w:tr>
         <w:tc>
           <w:tcPr>
-            <w:tcW w:w="5232" w:type="dxa"/>
+            <w:tcW w:w="3357" w:type="dxa"/>
             <w:tcBorders>
               <w:top w:val="single" w:sz="4" w:space="0" w:color="000000" w:themeColor="text1"/>
               <w:left w:val="single" w:sz="4" w:space="0" w:color="000000" w:themeColor="text1"/>
@@ -1402,7 +1414,7 @@
         </w:tc>
         <w:tc>
           <w:tcPr>
-            <w:tcW w:w="1102" w:type="dxa"/>
+            <w:tcW w:w="2977" w:type="dxa"/>
             <w:tcBorders>
               <w:top w:val="single" w:sz="4" w:space="0" w:color="000000" w:themeColor="text1"/>
               <w:left w:val="single" w:sz="4" w:space="0" w:color="000000" w:themeColor="text1"/>
@@ -1540,7 +1552,7 @@
         </w:trPr>
         <w:tc>
           <w:tcPr>
-            <w:tcW w:w="5232" w:type="dxa"/>
+            <w:tcW w:w="3357" w:type="dxa"/>
             <w:tcBorders>
               <w:top w:val="single" w:sz="4" w:space="0" w:color="000000" w:themeColor="text1"/>
               <w:left w:val="single" w:sz="4" w:space="0" w:color="000000" w:themeColor="text1"/>
@@ -1608,25 +1620,54 @@
         </w:tc>
         <w:tc>
           <w:tcPr>
-            <w:tcW w:w="1102" w:type="dxa"/>
-            <w:tcBorders>
-              <w:top w:val="single" w:sz="4" w:space="0" w:color="000000" w:themeColor="text1"/>
-              <w:left w:val="single" w:sz="4" w:space="0" w:color="000000" w:themeColor="text1"/>
-              <w:bottom w:val="single" w:sz="4" w:space="0" w:color="000000" w:themeColor="text1"/>
-              <w:right w:val="single" w:sz="4" w:space="0" w:color="000000" w:themeColor="text1"/>
-            </w:tcBorders>
-          </w:tcPr>
-          <w:p>
-            <w:pPr>
-              <w:pStyle w:val="Prrafodelista"/>
-              <w:ind w:left="0"/>
-              <w:rPr>
-                <w:rFonts w:cstheme="minorHAnsi"/>
-                <w:color w:val="000000"/>
-                <w:sz w:val="18"/>
-                <w:szCs w:val="18"/>
-              </w:rPr>
-            </w:pPr>
+            <w:tcW w:w="2977" w:type="dxa"/>
+            <w:tcBorders>
+              <w:top w:val="single" w:sz="4" w:space="0" w:color="000000" w:themeColor="text1"/>
+              <w:left w:val="single" w:sz="4" w:space="0" w:color="000000" w:themeColor="text1"/>
+              <w:bottom w:val="single" w:sz="4" w:space="0" w:color="000000" w:themeColor="text1"/>
+              <w:right w:val="single" w:sz="4" w:space="0" w:color="000000" w:themeColor="text1"/>
+            </w:tcBorders>
+          </w:tcPr>
+          <w:p>
+            <w:pPr>
+              <w:pStyle w:val="Prrafodelista"/>
+              <w:ind w:left="0"/>
+              <w:rPr>
+                <w:rFonts w:cstheme="minorHAnsi"/>
+                <w:color w:val="000000"/>
+                <w:sz w:val="18"/>
+                <w:szCs w:val="18"/>
+              </w:rPr>
+            </w:pPr>
+            <w:r>
+              <w:rPr>
+                <w:rFonts w:cstheme="minorHAnsi"/>
+                <w:color w:val="000000"/>
+                <w:sz w:val="18"/>
+                <w:szCs w:val="18"/>
+              </w:rPr>
+              <w:t>Proyecto Final\Proyecto final\</w:t>
+            </w:r>
+            <w:proofErr w:type="spellStart"/>
+            <w:r>
+              <w:rPr>
+                <w:rFonts w:cstheme="minorHAnsi"/>
+                <w:color w:val="000000"/>
+                <w:sz w:val="18"/>
+                <w:szCs w:val="18"/>
+              </w:rPr>
+              <w:t>SprintsDevelopment</w:t>
+            </w:r>
+            <w:proofErr w:type="spellEnd"/>
+            <w:r>
+              <w:rPr>
+                <w:rFonts w:cstheme="minorHAnsi"/>
+                <w:color w:val="000000"/>
+                <w:sz w:val="18"/>
+                <w:szCs w:val="18"/>
+              </w:rPr>
+              <w:t>\</w:t>
+            </w:r>
           </w:p>
         </w:tc>
         <w:tc>
@@ -1650,6 +1691,33 @@
                 <w:szCs w:val="18"/>
               </w:rPr>
             </w:pPr>
+            <w:r>
+              <w:rPr>
+                <w:rFonts w:cstheme="minorHAnsi"/>
+                <w:color w:val="000000"/>
+                <w:sz w:val="18"/>
+                <w:szCs w:val="18"/>
+              </w:rPr>
+              <w:t>Informe</w:t>
+            </w:r>
+            <w:r>
+              <w:rPr>
+                <w:rFonts w:cstheme="minorHAnsi"/>
+                <w:color w:val="000000"/>
+                <w:sz w:val="18"/>
+                <w:szCs w:val="18"/>
+              </w:rPr>
+              <w:t>s</w:t>
+            </w:r>
+            <w:r>
+              <w:rPr>
+                <w:rFonts w:cstheme="minorHAnsi"/>
+                <w:color w:val="000000"/>
+                <w:sz w:val="18"/>
+                <w:szCs w:val="18"/>
+              </w:rPr>
+              <w:t xml:space="preserve"> de Revisiones de SPRINT</w:t>
+            </w:r>
           </w:p>
         </w:tc>
         <w:tc>
@@ -1679,7 +1747,7 @@
       <w:tr>
         <w:tc>
           <w:tcPr>
-            <w:tcW w:w="5232" w:type="dxa"/>
+            <w:tcW w:w="3357" w:type="dxa"/>
             <w:tcBorders>
               <w:top w:val="single" w:sz="4" w:space="0" w:color="000000" w:themeColor="text1"/>
               <w:left w:val="single" w:sz="4" w:space="0" w:color="000000" w:themeColor="text1"/>
@@ -1709,7 +1777,7 @@
         </w:tc>
         <w:tc>
           <w:tcPr>
-            <w:tcW w:w="1102" w:type="dxa"/>
+            <w:tcW w:w="2977" w:type="dxa"/>
             <w:tcBorders>
               <w:top w:val="single" w:sz="4" w:space="0" w:color="000000" w:themeColor="text1"/>
               <w:left w:val="single" w:sz="4" w:space="0" w:color="000000" w:themeColor="text1"/>
@@ -1780,7 +1848,7 @@
       <w:tr>
         <w:tc>
           <w:tcPr>
-            <w:tcW w:w="5232" w:type="dxa"/>
+            <w:tcW w:w="3357" w:type="dxa"/>
             <w:tcBorders>
               <w:top w:val="single" w:sz="4" w:space="0" w:color="000000" w:themeColor="text1"/>
               <w:left w:val="single" w:sz="4" w:space="0" w:color="000000" w:themeColor="text1"/>
@@ -1848,7 +1916,7 @@
         </w:tc>
         <w:tc>
           <w:tcPr>
-            <w:tcW w:w="1102" w:type="dxa"/>
+            <w:tcW w:w="2977" w:type="dxa"/>
             <w:tcBorders>
               <w:top w:val="single" w:sz="4" w:space="0" w:color="000000" w:themeColor="text1"/>
               <w:left w:val="single" w:sz="4" w:space="0" w:color="000000" w:themeColor="text1"/>
@@ -1919,7 +1987,7 @@
       <w:tr>
         <w:tc>
           <w:tcPr>
-            <w:tcW w:w="5232" w:type="dxa"/>
+            <w:tcW w:w="3357" w:type="dxa"/>
             <w:tcBorders>
               <w:top w:val="single" w:sz="4" w:space="0" w:color="000000" w:themeColor="text1"/>
               <w:left w:val="single" w:sz="4" w:space="0" w:color="000000" w:themeColor="text1"/>
@@ -1978,7 +2046,7 @@
         </w:tc>
         <w:tc>
           <w:tcPr>
-            <w:tcW w:w="1102" w:type="dxa"/>
+            <w:tcW w:w="2977" w:type="dxa"/>
             <w:tcBorders>
               <w:top w:val="single" w:sz="4" w:space="0" w:color="000000" w:themeColor="text1"/>
               <w:left w:val="single" w:sz="4" w:space="0" w:color="000000" w:themeColor="text1"/>
@@ -2049,7 +2117,7 @@
       <w:tr>
         <w:tc>
           <w:tcPr>
-            <w:tcW w:w="5232" w:type="dxa"/>
+            <w:tcW w:w="3357" w:type="dxa"/>
             <w:tcBorders>
               <w:top w:val="single" w:sz="4" w:space="0" w:color="000000" w:themeColor="text1"/>
               <w:left w:val="single" w:sz="4" w:space="0" w:color="000000" w:themeColor="text1"/>
@@ -2088,7 +2156,7 @@
         </w:tc>
         <w:tc>
           <w:tcPr>
-            <w:tcW w:w="1102" w:type="dxa"/>
+            <w:tcW w:w="2977" w:type="dxa"/>
             <w:tcBorders>
               <w:top w:val="single" w:sz="4" w:space="0" w:color="000000" w:themeColor="text1"/>
               <w:left w:val="single" w:sz="4" w:space="0" w:color="000000" w:themeColor="text1"/>
@@ -2159,7 +2227,7 @@
       <w:tr>
         <w:tc>
           <w:tcPr>
-            <w:tcW w:w="5232" w:type="dxa"/>
+            <w:tcW w:w="3357" w:type="dxa"/>
             <w:tcBorders>
               <w:top w:val="single" w:sz="4" w:space="0" w:color="000000" w:themeColor="text1"/>
               <w:left w:val="single" w:sz="4" w:space="0" w:color="000000" w:themeColor="text1"/>
@@ -2189,7 +2257,7 @@
         </w:tc>
         <w:tc>
           <w:tcPr>
-            <w:tcW w:w="1102" w:type="dxa"/>
+            <w:tcW w:w="2977" w:type="dxa"/>
             <w:tcBorders>
               <w:top w:val="single" w:sz="4" w:space="0" w:color="000000" w:themeColor="text1"/>
               <w:left w:val="single" w:sz="4" w:space="0" w:color="000000" w:themeColor="text1"/>
@@ -2260,7 +2328,7 @@
       <w:tr>
         <w:tc>
           <w:tcPr>
-            <w:tcW w:w="5232" w:type="dxa"/>
+            <w:tcW w:w="3357" w:type="dxa"/>
             <w:tcBorders>
               <w:top w:val="single" w:sz="4" w:space="0" w:color="000000" w:themeColor="text1"/>
               <w:left w:val="single" w:sz="4" w:space="0" w:color="000000" w:themeColor="text1"/>
@@ -2290,7 +2358,7 @@
         </w:tc>
         <w:tc>
           <w:tcPr>
-            <w:tcW w:w="1102" w:type="dxa"/>
+            <w:tcW w:w="2977" w:type="dxa"/>
             <w:tcBorders>
               <w:top w:val="single" w:sz="4" w:space="0" w:color="000000" w:themeColor="text1"/>
               <w:left w:val="single" w:sz="4" w:space="0" w:color="000000" w:themeColor="text1"/>
@@ -2361,7 +2429,7 @@
       <w:tr>
         <w:tc>
           <w:tcPr>
-            <w:tcW w:w="5232" w:type="dxa"/>
+            <w:tcW w:w="3357" w:type="dxa"/>
             <w:tcBorders>
               <w:top w:val="single" w:sz="4" w:space="0" w:color="000000" w:themeColor="text1"/>
               <w:left w:val="single" w:sz="4" w:space="0" w:color="000000" w:themeColor="text1"/>
@@ -2391,25 +2459,78 @@
         </w:tc>
         <w:tc>
           <w:tcPr>
-            <w:tcW w:w="1102" w:type="dxa"/>
-            <w:tcBorders>
-              <w:top w:val="single" w:sz="4" w:space="0" w:color="000000" w:themeColor="text1"/>
-              <w:left w:val="single" w:sz="4" w:space="0" w:color="000000" w:themeColor="text1"/>
-              <w:bottom w:val="single" w:sz="4" w:space="0" w:color="000000" w:themeColor="text1"/>
-              <w:right w:val="single" w:sz="4" w:space="0" w:color="000000" w:themeColor="text1"/>
-            </w:tcBorders>
-          </w:tcPr>
-          <w:p>
-            <w:pPr>
-              <w:pStyle w:val="Prrafodelista"/>
-              <w:ind w:left="0"/>
-              <w:rPr>
-                <w:rFonts w:cstheme="minorHAnsi"/>
-                <w:color w:val="000000"/>
-                <w:sz w:val="18"/>
-                <w:szCs w:val="18"/>
-              </w:rPr>
-            </w:pPr>
+            <w:tcW w:w="2977" w:type="dxa"/>
+            <w:tcBorders>
+              <w:top w:val="single" w:sz="4" w:space="0" w:color="000000" w:themeColor="text1"/>
+              <w:left w:val="single" w:sz="4" w:space="0" w:color="000000" w:themeColor="text1"/>
+              <w:bottom w:val="single" w:sz="4" w:space="0" w:color="000000" w:themeColor="text1"/>
+              <w:right w:val="single" w:sz="4" w:space="0" w:color="000000" w:themeColor="text1"/>
+            </w:tcBorders>
+          </w:tcPr>
+          <w:p>
+            <w:pPr>
+              <w:pStyle w:val="Prrafodelista"/>
+              <w:ind w:left="0"/>
+              <w:rPr>
+                <w:rFonts w:cstheme="minorHAnsi"/>
+                <w:color w:val="000000"/>
+                <w:sz w:val="18"/>
+                <w:szCs w:val="18"/>
+              </w:rPr>
+            </w:pPr>
+            <w:r>
+              <w:rPr>
+                <w:rFonts w:cstheme="minorHAnsi"/>
+                <w:color w:val="000000"/>
+                <w:sz w:val="18"/>
+                <w:szCs w:val="18"/>
+              </w:rPr>
+              <w:t>…</w:t>
+            </w:r>
+            <w:r>
+              <w:t xml:space="preserve"> </w:t>
+            </w:r>
+            <w:r>
+              <w:rPr>
+                <w:rFonts w:cstheme="minorHAnsi"/>
+                <w:color w:val="000000"/>
+                <w:sz w:val="18"/>
+                <w:szCs w:val="18"/>
+              </w:rPr>
+              <w:t>\Proyecto Final\Proyecto final\</w:t>
+            </w:r>
+            <w:proofErr w:type="spellStart"/>
+            <w:r>
+              <w:rPr>
+                <w:rFonts w:cstheme="minorHAnsi"/>
+                <w:color w:val="000000"/>
+                <w:sz w:val="18"/>
+                <w:szCs w:val="18"/>
+              </w:rPr>
+              <w:t>DiagramaDeClasesDeProyecto</w:t>
+            </w:r>
+            <w:proofErr w:type="spellEnd"/>
+            <w:r>
+              <w:rPr>
+                <w:rFonts w:cstheme="minorHAnsi"/>
+                <w:color w:val="000000"/>
+                <w:sz w:val="18"/>
+                <w:szCs w:val="18"/>
+              </w:rPr>
+              <w:t>\</w:t>
+            </w:r>
+            <w:r>
+              <w:t xml:space="preserve"> </w:t>
+            </w:r>
+            <w:r>
+              <w:rPr>
+                <w:rFonts w:cstheme="minorHAnsi"/>
+                <w:color w:val="000000"/>
+                <w:sz w:val="18"/>
+                <w:szCs w:val="18"/>
+              </w:rPr>
+              <w:t>DiagramaDeClaseDeProyecto.eap</w:t>
+            </w:r>
           </w:p>
         </w:tc>
         <w:tc>
@@ -2462,7 +2583,7 @@
       <w:tr>
         <w:tc>
           <w:tcPr>
-            <w:tcW w:w="5232" w:type="dxa"/>
+            <w:tcW w:w="3357" w:type="dxa"/>
             <w:tcBorders>
               <w:top w:val="single" w:sz="4" w:space="0" w:color="000000" w:themeColor="text1"/>
               <w:left w:val="single" w:sz="4" w:space="0" w:color="000000" w:themeColor="text1"/>
@@ -2492,25 +2613,78 @@
         </w:tc>
         <w:tc>
           <w:tcPr>
-            <w:tcW w:w="1102" w:type="dxa"/>
-            <w:tcBorders>
-              <w:top w:val="single" w:sz="4" w:space="0" w:color="000000" w:themeColor="text1"/>
-              <w:left w:val="single" w:sz="4" w:space="0" w:color="000000" w:themeColor="text1"/>
-              <w:bottom w:val="single" w:sz="4" w:space="0" w:color="000000" w:themeColor="text1"/>
-              <w:right w:val="single" w:sz="4" w:space="0" w:color="000000" w:themeColor="text1"/>
-            </w:tcBorders>
-          </w:tcPr>
-          <w:p>
-            <w:pPr>
-              <w:pStyle w:val="Prrafodelista"/>
-              <w:ind w:left="0"/>
-              <w:rPr>
-                <w:rFonts w:cstheme="minorHAnsi"/>
-                <w:color w:val="000000"/>
-                <w:sz w:val="18"/>
-                <w:szCs w:val="18"/>
-              </w:rPr>
-            </w:pPr>
+            <w:tcW w:w="2977" w:type="dxa"/>
+            <w:tcBorders>
+              <w:top w:val="single" w:sz="4" w:space="0" w:color="000000" w:themeColor="text1"/>
+              <w:left w:val="single" w:sz="4" w:space="0" w:color="000000" w:themeColor="text1"/>
+              <w:bottom w:val="single" w:sz="4" w:space="0" w:color="000000" w:themeColor="text1"/>
+              <w:right w:val="single" w:sz="4" w:space="0" w:color="000000" w:themeColor="text1"/>
+            </w:tcBorders>
+          </w:tcPr>
+          <w:p>
+            <w:pPr>
+              <w:pStyle w:val="Prrafodelista"/>
+              <w:ind w:left="0"/>
+              <w:rPr>
+                <w:rFonts w:cstheme="minorHAnsi"/>
+                <w:color w:val="000000"/>
+                <w:sz w:val="18"/>
+                <w:szCs w:val="18"/>
+              </w:rPr>
+            </w:pPr>
+            <w:r>
+              <w:rPr>
+                <w:rFonts w:cstheme="minorHAnsi"/>
+                <w:color w:val="000000"/>
+                <w:sz w:val="18"/>
+                <w:szCs w:val="18"/>
+              </w:rPr>
+              <w:t>…</w:t>
+            </w:r>
+            <w:r>
+              <w:t xml:space="preserve"> </w:t>
+            </w:r>
+            <w:r>
+              <w:rPr>
+                <w:rFonts w:cstheme="minorHAnsi"/>
+                <w:color w:val="000000"/>
+                <w:sz w:val="18"/>
+                <w:szCs w:val="18"/>
+              </w:rPr>
+              <w:t>\Proyecto Final\Proyecto final\</w:t>
+            </w:r>
+            <w:proofErr w:type="spellStart"/>
+            <w:r>
+              <w:rPr>
+                <w:rFonts w:cstheme="minorHAnsi"/>
+                <w:color w:val="000000"/>
+                <w:sz w:val="18"/>
+                <w:szCs w:val="18"/>
+              </w:rPr>
+              <w:t>DiagramaDeClasesDeProyecto</w:t>
+            </w:r>
+            <w:proofErr w:type="spellEnd"/>
+            <w:r>
+              <w:rPr>
+                <w:rFonts w:cstheme="minorHAnsi"/>
+                <w:color w:val="000000"/>
+                <w:sz w:val="18"/>
+                <w:szCs w:val="18"/>
+              </w:rPr>
+              <w:t>\</w:t>
+            </w:r>
+            <w:r>
+              <w:t xml:space="preserve"> </w:t>
+            </w:r>
+            <w:r>
+              <w:rPr>
+                <w:rFonts w:cstheme="minorHAnsi"/>
+                <w:color w:val="000000"/>
+                <w:sz w:val="18"/>
+                <w:szCs w:val="18"/>
+              </w:rPr>
+              <w:t>DiagramaDeClaseDeProyecto.eap</w:t>
+            </w:r>
           </w:p>
         </w:tc>
         <w:tc>
@@ -2534,6 +2708,26 @@
                 <w:szCs w:val="18"/>
               </w:rPr>
             </w:pPr>
+            <w:r>
+              <w:rPr>
+                <w:rFonts w:cstheme="minorHAnsi"/>
+                <w:color w:val="000000"/>
+                <w:sz w:val="18"/>
+                <w:szCs w:val="18"/>
+              </w:rPr>
+              <w:t xml:space="preserve">Diagrama de clases de diseño descriptivo del sistema. Modulo de </w:t>
+            </w:r>
+            <w:proofErr w:type="spellStart"/>
+            <w:r>
+              <w:rPr>
+                <w:rFonts w:cstheme="minorHAnsi"/>
+                <w:color w:val="000000"/>
+                <w:sz w:val="18"/>
+                <w:szCs w:val="18"/>
+              </w:rPr>
+              <w:t>Interaccion</w:t>
+            </w:r>
+            <w:proofErr w:type="spellEnd"/>
           </w:p>
         </w:tc>
         <w:tc>
@@ -2563,7 +2757,7 @@
       <w:tr>
         <w:tc>
           <w:tcPr>
-            <w:tcW w:w="5232" w:type="dxa"/>
+            <w:tcW w:w="3357" w:type="dxa"/>
             <w:tcBorders>
               <w:top w:val="single" w:sz="4" w:space="0" w:color="000000" w:themeColor="text1"/>
               <w:left w:val="single" w:sz="4" w:space="0" w:color="000000" w:themeColor="text1"/>
@@ -2593,25 +2787,78 @@
         </w:tc>
         <w:tc>
           <w:tcPr>
-            <w:tcW w:w="1102" w:type="dxa"/>
-            <w:tcBorders>
-              <w:top w:val="single" w:sz="4" w:space="0" w:color="000000" w:themeColor="text1"/>
-              <w:left w:val="single" w:sz="4" w:space="0" w:color="000000" w:themeColor="text1"/>
-              <w:bottom w:val="single" w:sz="4" w:space="0" w:color="000000" w:themeColor="text1"/>
-              <w:right w:val="single" w:sz="4" w:space="0" w:color="000000" w:themeColor="text1"/>
-            </w:tcBorders>
-          </w:tcPr>
-          <w:p>
-            <w:pPr>
-              <w:pStyle w:val="Prrafodelista"/>
-              <w:ind w:left="0"/>
-              <w:rPr>
-                <w:rFonts w:cstheme="minorHAnsi"/>
-                <w:color w:val="000000"/>
-                <w:sz w:val="18"/>
-                <w:szCs w:val="18"/>
-              </w:rPr>
-            </w:pPr>
+            <w:tcW w:w="2977" w:type="dxa"/>
+            <w:tcBorders>
+              <w:top w:val="single" w:sz="4" w:space="0" w:color="000000" w:themeColor="text1"/>
+              <w:left w:val="single" w:sz="4" w:space="0" w:color="000000" w:themeColor="text1"/>
+              <w:bottom w:val="single" w:sz="4" w:space="0" w:color="000000" w:themeColor="text1"/>
+              <w:right w:val="single" w:sz="4" w:space="0" w:color="000000" w:themeColor="text1"/>
+            </w:tcBorders>
+          </w:tcPr>
+          <w:p>
+            <w:pPr>
+              <w:pStyle w:val="Prrafodelista"/>
+              <w:ind w:left="0"/>
+              <w:rPr>
+                <w:rFonts w:cstheme="minorHAnsi"/>
+                <w:color w:val="000000"/>
+                <w:sz w:val="18"/>
+                <w:szCs w:val="18"/>
+              </w:rPr>
+            </w:pPr>
+            <w:r>
+              <w:rPr>
+                <w:rFonts w:cstheme="minorHAnsi"/>
+                <w:color w:val="000000"/>
+                <w:sz w:val="18"/>
+                <w:szCs w:val="18"/>
+              </w:rPr>
+              <w:t>…</w:t>
+            </w:r>
+            <w:r>
+              <w:t xml:space="preserve"> </w:t>
+            </w:r>
+            <w:r>
+              <w:rPr>
+                <w:rFonts w:cstheme="minorHAnsi"/>
+                <w:color w:val="000000"/>
+                <w:sz w:val="18"/>
+                <w:szCs w:val="18"/>
+              </w:rPr>
+              <w:t>\Proyecto Final\Proyecto final\</w:t>
+            </w:r>
+            <w:proofErr w:type="spellStart"/>
+            <w:r>
+              <w:rPr>
+                <w:rFonts w:cstheme="minorHAnsi"/>
+                <w:color w:val="000000"/>
+                <w:sz w:val="18"/>
+                <w:szCs w:val="18"/>
+              </w:rPr>
+              <w:t>DiagramaDeClasesDeProyecto</w:t>
+            </w:r>
+            <w:proofErr w:type="spellEnd"/>
+            <w:r>
+              <w:rPr>
+                <w:rFonts w:cstheme="minorHAnsi"/>
+                <w:color w:val="000000"/>
+                <w:sz w:val="18"/>
+                <w:szCs w:val="18"/>
+              </w:rPr>
+              <w:t>\</w:t>
+            </w:r>
+            <w:r>
+              <w:t xml:space="preserve"> </w:t>
+            </w:r>
+            <w:r>
+              <w:rPr>
+                <w:rFonts w:cstheme="minorHAnsi"/>
+                <w:color w:val="000000"/>
+                <w:sz w:val="18"/>
+                <w:szCs w:val="18"/>
+              </w:rPr>
+              <w:t>DiagramaDeClaseDeProyecto.eap</w:t>
+            </w:r>
           </w:p>
         </w:tc>
         <w:tc>
@@ -2635,6 +2882,15 @@
                 <w:szCs w:val="18"/>
               </w:rPr>
             </w:pPr>
+            <w:r>
+              <w:rPr>
+                <w:rFonts w:cstheme="minorHAnsi"/>
+                <w:color w:val="000000"/>
+                <w:sz w:val="18"/>
+                <w:szCs w:val="18"/>
+              </w:rPr>
+              <w:t>Diagrama de clases de diseño descriptivo del sistema. Modulo Web</w:t>
+            </w:r>
           </w:p>
         </w:tc>
         <w:tc>
@@ -2664,7 +2920,7 @@
       <w:tr>
         <w:tc>
           <w:tcPr>
-            <w:tcW w:w="5232" w:type="dxa"/>
+            <w:tcW w:w="3357" w:type="dxa"/>
             <w:tcBorders>
               <w:top w:val="single" w:sz="4" w:space="0" w:color="000000" w:themeColor="text1"/>
               <w:left w:val="single" w:sz="4" w:space="0" w:color="000000" w:themeColor="text1"/>
@@ -2694,7 +2950,7 @@
         </w:tc>
         <w:tc>
           <w:tcPr>
-            <w:tcW w:w="1102" w:type="dxa"/>
+            <w:tcW w:w="2977" w:type="dxa"/>
             <w:tcBorders>
               <w:top w:val="single" w:sz="4" w:space="0" w:color="000000" w:themeColor="text1"/>
               <w:left w:val="single" w:sz="4" w:space="0" w:color="000000" w:themeColor="text1"/>
@@ -2765,7 +3021,7 @@
       <w:tr>
         <w:tc>
           <w:tcPr>
-            <w:tcW w:w="5232" w:type="dxa"/>
+            <w:tcW w:w="3357" w:type="dxa"/>
             <w:tcBorders>
               <w:top w:val="single" w:sz="4" w:space="0" w:color="000000" w:themeColor="text1"/>
               <w:left w:val="single" w:sz="4" w:space="0" w:color="000000" w:themeColor="text1"/>
@@ -2795,25 +3051,52 @@
         </w:tc>
         <w:tc>
           <w:tcPr>
-            <w:tcW w:w="1102" w:type="dxa"/>
-            <w:tcBorders>
-              <w:top w:val="single" w:sz="4" w:space="0" w:color="000000" w:themeColor="text1"/>
-              <w:left w:val="single" w:sz="4" w:space="0" w:color="000000" w:themeColor="text1"/>
-              <w:bottom w:val="single" w:sz="4" w:space="0" w:color="000000" w:themeColor="text1"/>
-              <w:right w:val="single" w:sz="4" w:space="0" w:color="000000" w:themeColor="text1"/>
-            </w:tcBorders>
-          </w:tcPr>
-          <w:p>
-            <w:pPr>
-              <w:pStyle w:val="Prrafodelista"/>
-              <w:ind w:left="0"/>
-              <w:rPr>
-                <w:rFonts w:cstheme="minorHAnsi"/>
-                <w:color w:val="000000"/>
-                <w:sz w:val="18"/>
-                <w:szCs w:val="18"/>
-              </w:rPr>
-            </w:pPr>
+            <w:tcW w:w="2977" w:type="dxa"/>
+            <w:tcBorders>
+              <w:top w:val="single" w:sz="4" w:space="0" w:color="000000" w:themeColor="text1"/>
+              <w:left w:val="single" w:sz="4" w:space="0" w:color="000000" w:themeColor="text1"/>
+              <w:bottom w:val="single" w:sz="4" w:space="0" w:color="000000" w:themeColor="text1"/>
+              <w:right w:val="single" w:sz="4" w:space="0" w:color="000000" w:themeColor="text1"/>
+            </w:tcBorders>
+          </w:tcPr>
+          <w:p>
+            <w:pPr>
+              <w:pStyle w:val="Prrafodelista"/>
+              <w:ind w:left="0"/>
+              <w:rPr>
+                <w:rFonts w:cstheme="minorHAnsi"/>
+                <w:color w:val="000000"/>
+                <w:sz w:val="18"/>
+                <w:szCs w:val="18"/>
+              </w:rPr>
+            </w:pPr>
+            <w:r>
+              <w:rPr>
+                <w:rFonts w:cstheme="minorHAnsi"/>
+                <w:color w:val="000000"/>
+                <w:sz w:val="18"/>
+                <w:szCs w:val="18"/>
+              </w:rPr>
+              <w:t>Proyecto Final\Proyecto final\Informe</w:t>
+            </w:r>
+            <w:r>
+              <w:rPr>
+                <w:rFonts w:cstheme="minorHAnsi"/>
+                <w:color w:val="000000"/>
+                <w:sz w:val="18"/>
+                <w:szCs w:val="18"/>
+              </w:rPr>
+              <w:t>s\</w:t>
+            </w:r>
+            <w:r>
+              <w:rPr>
+                <w:rFonts w:cstheme="minorHAnsi"/>
+                <w:color w:val="000000"/>
+                <w:sz w:val="18"/>
+                <w:szCs w:val="18"/>
+              </w:rPr>
+              <w:t>InformePrelimarFinal.docx</w:t>
+            </w:r>
           </w:p>
         </w:tc>
         <w:tc>
@@ -2837,6 +3120,26 @@
                 <w:szCs w:val="18"/>
               </w:rPr>
             </w:pPr>
+            <w:r>
+              <w:rPr>
+                <w:rFonts w:cstheme="minorHAnsi"/>
+                <w:color w:val="000000"/>
+                <w:sz w:val="18"/>
+                <w:szCs w:val="18"/>
+              </w:rPr>
+              <w:t xml:space="preserve">Informe con la descripción del proyecto y el producto, estimaciones, </w:t>
+            </w:r>
+            <w:proofErr w:type="spellStart"/>
+            <w:r>
+              <w:rPr>
+                <w:rFonts w:cstheme="minorHAnsi"/>
+                <w:color w:val="000000"/>
+                <w:sz w:val="18"/>
+                <w:szCs w:val="18"/>
+              </w:rPr>
+              <w:t>etc</w:t>
+            </w:r>
+            <w:proofErr w:type="spellEnd"/>
           </w:p>
         </w:tc>
         <w:tc>
@@ -2866,7 +3169,7 @@
       <w:tr>
         <w:tc>
           <w:tcPr>
-            <w:tcW w:w="5232" w:type="dxa"/>
+            <w:tcW w:w="3357" w:type="dxa"/>
             <w:tcBorders>
               <w:top w:val="single" w:sz="4" w:space="0" w:color="000000" w:themeColor="text1"/>
               <w:left w:val="single" w:sz="4" w:space="0" w:color="000000" w:themeColor="text1"/>
@@ -2914,7 +3217,7 @@
         </w:tc>
         <w:tc>
           <w:tcPr>
-            <w:tcW w:w="1102" w:type="dxa"/>
+            <w:tcW w:w="2977" w:type="dxa"/>
             <w:tcBorders>
               <w:top w:val="single" w:sz="4" w:space="0" w:color="000000" w:themeColor="text1"/>
               <w:left w:val="single" w:sz="4" w:space="0" w:color="000000" w:themeColor="text1"/>
@@ -2985,7 +3288,7 @@
       <w:tr>
         <w:tc>
           <w:tcPr>
-            <w:tcW w:w="5232" w:type="dxa"/>
+            <w:tcW w:w="3357" w:type="dxa"/>
             <w:tcBorders>
               <w:top w:val="single" w:sz="4" w:space="0" w:color="000000" w:themeColor="text1"/>
               <w:left w:val="single" w:sz="4" w:space="0" w:color="000000" w:themeColor="text1"/>
@@ -3006,7 +3309,7 @@
         </w:tc>
         <w:tc>
           <w:tcPr>
-            <w:tcW w:w="1102" w:type="dxa"/>
+            <w:tcW w:w="2977" w:type="dxa"/>
             <w:tcBorders>
               <w:top w:val="single" w:sz="4" w:space="0" w:color="000000" w:themeColor="text1"/>
               <w:left w:val="single" w:sz="4" w:space="0" w:color="000000" w:themeColor="text1"/>

</xml_diff>